<commit_message>
Updated back-end templates and code for graduate students
</commit_message>
<xml_diff>
--- a/templates_payment/123_Контракт_Денна_Щоквартально.docx
+++ b/templates_payment/123_Контракт_Денна_Щоквартально.docx
@@ -1350,11 +1350,7 @@
           </mc:Choice>
           <mc:Fallback>
             <w:pict>
-              <v:shapetype w14:anchorId="5D74EC02" id="_x0000_t202" coordsize="21600,21600" o:spt="202" path="m,l,21600r21600,l21600,xe">
-                <v:stroke joinstyle="miter"/>
-                <v:path gradientshapeok="t" o:connecttype="rect"/>
-              </v:shapetype>
-              <v:shape id="_x0000_s1027" type="#_x0000_t202" style="position:absolute;left:0;text-align:left;margin-left:76pt;margin-top:5.8pt;width:406.1pt;height:23.15pt;z-index:251656704;visibility:visible;mso-wrap-style:square;mso-width-percent:0;mso-height-percent:200;mso-wrap-distance-left:9pt;mso-wrap-distance-top:0;mso-wrap-distance-right:9pt;mso-wrap-distance-bottom:0;mso-position-horizontal:absolute;mso-position-horizontal-relative:text;mso-position-vertical:absolute;mso-position-vertical-relative:text;mso-width-percent:0;mso-height-percent:200;mso-width-relative:margin;mso-height-relative:margin;v-text-anchor:top" o:gfxdata="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" filled="f" stroked="f">
+              <v:shape w14:anchorId="5D74EC02" id="_x0000_s1027" type="#_x0000_t202" style="position:absolute;left:0;text-align:left;margin-left:76pt;margin-top:5.8pt;width:406.1pt;height:23.15pt;z-index:251656704;visibility:visible;mso-wrap-style:square;mso-width-percent:0;mso-height-percent:200;mso-wrap-distance-left:9pt;mso-wrap-distance-top:0;mso-wrap-distance-right:9pt;mso-wrap-distance-bottom:0;mso-position-horizontal:absolute;mso-position-horizontal-relative:text;mso-position-vertical:absolute;mso-position-vertical-relative:text;mso-width-percent:0;mso-height-percent:200;mso-width-relative:margin;mso-height-relative:margin;v-text-anchor:top" o:gfxdata="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" filled="f" stroked="f">
                 <v:path arrowok="t"/>
                 <v:textbox style="mso-fit-shape-to-text:t">
                   <w:txbxContent>
@@ -1899,16 +1895,16 @@
           <w:i/>
           <w:sz w:val="20"/>
         </w:rPr>
-        <w:t>168</w:t>
-      </w:r>
-      <w:r>
-        <w:rPr>
-          <w:rFonts w:ascii="Times New Roman" w:hAnsi="Times New Roman"/>
+        <w:t>176 400 (</w:t>
+      </w:r>
+      <w:r>
+        <w:rPr>
+          <w:rFonts w:ascii="Times New Roman" w:hAnsi="Times New Roman" w:hint="eastAsia"/>
           <w:b/>
           <w:i/>
           <w:sz w:val="20"/>
         </w:rPr>
-        <w:t xml:space="preserve"> 000 (сто </w:t>
+        <w:t>сто</w:t>
       </w:r>
       <w:r>
         <w:rPr>
@@ -1917,16 +1913,70 @@
           <w:i/>
           <w:sz w:val="20"/>
         </w:rPr>
-        <w:t xml:space="preserve">шістдесят вісім </w:t>
-      </w:r>
-      <w:r>
-        <w:rPr>
-          <w:rFonts w:ascii="Times New Roman" w:hAnsi="Times New Roman"/>
+        <w:t xml:space="preserve"> </w:t>
+      </w:r>
+      <w:r>
+        <w:rPr>
+          <w:rFonts w:ascii="Times New Roman" w:hAnsi="Times New Roman" w:hint="eastAsia"/>
           <w:b/>
           <w:i/>
           <w:sz w:val="20"/>
         </w:rPr>
-        <w:t>тисяч) гривень.</w:t>
+        <w:t>сім</w:t>
+      </w:r>
+      <w:r>
+        <w:rPr>
+          <w:rFonts w:ascii="Times New Roman" w:hAnsi="Times New Roman" w:hint="eastAsia"/>
+          <w:b/>
+          <w:i/>
+          <w:sz w:val="20"/>
+        </w:rPr>
+        <w:t>тдесят</w:t>
+      </w:r>
+      <w:r>
+        <w:rPr>
+          <w:rFonts w:ascii="Times New Roman" w:hAnsi="Times New Roman"/>
+          <w:b/>
+          <w:i/>
+          <w:sz w:val="20"/>
+        </w:rPr>
+        <w:t xml:space="preserve"> </w:t>
+      </w:r>
+      <w:r>
+        <w:rPr>
+          <w:rFonts w:ascii="Times New Roman" w:hAnsi="Times New Roman" w:hint="eastAsia"/>
+          <w:b/>
+          <w:i/>
+          <w:sz w:val="20"/>
+        </w:rPr>
+        <w:t>шість</w:t>
+      </w:r>
+      <w:r>
+        <w:rPr>
+          <w:rFonts w:ascii="Times New Roman" w:hAnsi="Times New Roman"/>
+          <w:b/>
+          <w:i/>
+          <w:sz w:val="20"/>
+        </w:rPr>
+        <w:t xml:space="preserve"> </w:t>
+      </w:r>
+      <w:r>
+        <w:rPr>
+          <w:rFonts w:ascii="Times New Roman" w:hAnsi="Times New Roman" w:hint="eastAsia"/>
+          <w:b/>
+          <w:i/>
+          <w:sz w:val="20"/>
+        </w:rPr>
+        <w:t>тисяч</w:t>
+      </w:r>
+      <w:r>
+        <w:rPr>
+          <w:rFonts w:ascii="Times New Roman" w:hAnsi="Times New Roman"/>
+          <w:b/>
+          <w:i/>
+          <w:sz w:val="20"/>
+        </w:rPr>
+        <w:t>) гривень.</w:t>
       </w:r>
     </w:p>
     <w:p>
@@ -2011,7 +2061,7 @@
           <w:i/>
           <w:sz w:val="20"/>
         </w:rPr>
-        <w:t>42</w:t>
+        <w:t>44 1</w:t>
       </w:r>
       <w:r>
         <w:rPr>
@@ -2020,8 +2070,10 @@
           <w:i/>
           <w:sz w:val="20"/>
         </w:rPr>
-        <w:t> 000 гривень.</w:t>
-      </w:r>
+        <w:t>00 гривень.</w:t>
+      </w:r>
+      <w:bookmarkStart w:id="0" w:name="_GoBack"/>
+      <w:bookmarkEnd w:id="0"/>
     </w:p>
     <w:p>
       <w:pPr>
@@ -2070,9 +2122,30 @@
           <w:i/>
           <w:color w:val="000000" w:themeColor="text1"/>
           <w:sz w:val="20"/>
+        </w:rPr>
+        <w:t>11</w:t>
+      </w:r>
+      <w:r>
+        <w:rPr>
+          <w:rFonts w:ascii="Times New Roman" w:hAnsi="Times New Roman"/>
+          <w:b/>
+          <w:i/>
+          <w:color w:val="000000" w:themeColor="text1"/>
+          <w:sz w:val="20"/>
           <w:lang w:val="en-US"/>
         </w:rPr>
-        <w:t xml:space="preserve">10 500 </w:t>
+        <w:t xml:space="preserve"> 025</w:t>
+      </w:r>
+      <w:r>
+        <w:rPr>
+          <w:rFonts w:ascii="Times New Roman" w:hAnsi="Times New Roman"/>
+          <w:b/>
+          <w:i/>
+          <w:color w:val="000000" w:themeColor="text1"/>
+          <w:sz w:val="20"/>
+          <w:lang w:val="en-US"/>
+        </w:rPr>
+        <w:t xml:space="preserve"> </w:t>
       </w:r>
       <w:r>
         <w:rPr>
@@ -2198,8 +2271,6 @@
         </w:rPr>
         <w:t xml:space="preserve">жовтня </w:t>
       </w:r>
-      <w:bookmarkStart w:id="0" w:name="_GoBack"/>
-      <w:bookmarkEnd w:id="0"/>
       <w:r>
         <w:rPr>
           <w:rFonts w:ascii="Times New Roman" w:hAnsi="Times New Roman"/>

</xml_diff>